<commit_message>
Docker presentation and Rest API tutorial added
</commit_message>
<xml_diff>
--- a/Docker/youtube gaurav.docx
+++ b/Docker/youtube gaurav.docx
@@ -691,10 +691,552 @@
         </w:drawing>
       </w:r>
     </w:p>
-    <w:p>
+    <w:p/>
+    <w:p>
+      <w:pPr>
+        <w:rPr>
+          <w:b/>
+          <w:u w:val="single"/>
+        </w:rPr>
+      </w:pPr>
+      <w:r>
+        <w:rPr>
+          <w:b/>
+          <w:u w:val="single"/>
+        </w:rPr>
+        <w:lastRenderedPageBreak/>
+        <w:t>Kluster Setup:</w:t>
+      </w:r>
+    </w:p>
+    <w:p>
+      <w:pPr>
+        <w:rPr>
+          <w:b/>
+        </w:rPr>
+      </w:pPr>
+      <w:r>
+        <w:tab/>
+      </w:r>
+      <w:r>
+        <w:rPr>
+          <w:b/>
+        </w:rPr>
+        <w:t>Kubeadm init –pod-network-cidr=10.244.0.0/16</w:t>
+      </w:r>
+    </w:p>
+    <w:p>
+      <w:r>
+        <w:tab/>
+        <w:t>Run this command on Master to init the kubeadm with pod id range</w:t>
+      </w:r>
+      <w:r>
+        <w:t>.</w:t>
+      </w:r>
+    </w:p>
+    <w:p>
+      <w:r>
+        <w:tab/>
+        <w:t>Once you run this command it will init the kubeadm and in the end will show 3 commands that we have to run on master.</w:t>
+      </w:r>
+    </w:p>
+    <w:p>
+      <w:pPr>
+        <w:rPr>
+          <w:b/>
+        </w:rPr>
+      </w:pPr>
+      <w:r>
+        <w:tab/>
+      </w:r>
+      <w:r>
+        <w:rPr>
+          <w:b/>
+        </w:rPr>
+        <w:t>Kubectl get nod</w:t>
+      </w:r>
+      <w:r>
+        <w:rPr>
+          <w:b/>
+        </w:rPr>
+        <w:t>e</w:t>
+      </w:r>
+      <w:r>
+        <w:rPr>
+          <w:b/>
+        </w:rPr>
+        <w:t>s</w:t>
+      </w:r>
+    </w:p>
+    <w:p>
+      <w:r>
+        <w:rPr>
+          <w:b/>
+        </w:rPr>
+        <w:tab/>
+      </w:r>
+      <w:r>
+        <w:rPr>
+          <w:b/>
+        </w:rPr>
+        <w:tab/>
+      </w:r>
+      <w:r>
+        <w:t>show all the nodes in cluster.</w:t>
+      </w:r>
+    </w:p>
+    <w:p>
+      <w:pPr>
+        <w:rPr>
+          <w:b/>
+        </w:rPr>
+      </w:pPr>
+      <w:r>
+        <w:tab/>
+      </w:r>
+      <w:r>
+        <w:rPr>
+          <w:b/>
+        </w:rPr>
+        <w:t>Kubectl get pods</w:t>
+      </w:r>
+    </w:p>
+    <w:p>
+      <w:r>
+        <w:rPr>
+          <w:b/>
+        </w:rPr>
+        <w:tab/>
+      </w:r>
+      <w:r>
+        <w:rPr>
+          <w:b/>
+        </w:rPr>
+        <w:tab/>
+      </w:r>
+      <w:r>
+        <w:t>Show all pods from default namespace.</w:t>
+      </w:r>
+    </w:p>
+    <w:p>
+      <w:pPr>
+        <w:rPr>
+          <w:b/>
+        </w:rPr>
+      </w:pPr>
+      <w:r>
+        <w:tab/>
+      </w:r>
+      <w:r>
+        <w:rPr>
+          <w:b/>
+        </w:rPr>
+        <w:t>Kubectl get pods –A</w:t>
+      </w:r>
+    </w:p>
+    <w:p>
+      <w:r>
+        <w:rPr>
+          <w:b/>
+        </w:rPr>
+        <w:tab/>
+      </w:r>
+      <w:r>
+        <w:tab/>
+        <w:t>Show all nodes from all over the namespace.</w:t>
+      </w:r>
+    </w:p>
+    <w:p>
+      <w:pPr>
+        <w:rPr>
+          <w:b/>
+        </w:rPr>
+      </w:pPr>
+      <w:r>
+        <w:tab/>
+      </w:r>
+      <w:r>
+        <w:rPr>
+          <w:b/>
+        </w:rPr>
+        <w:t>Kubectl get pods –o wide</w:t>
+      </w:r>
+    </w:p>
+    <w:p>
+      <w:r>
+        <w:rPr>
+          <w:b/>
+        </w:rPr>
+        <w:tab/>
+      </w:r>
+      <w:r>
+        <w:rPr>
+          <w:b/>
+        </w:rPr>
+        <w:tab/>
+      </w:r>
+      <w:r>
+        <w:t>Show more details about pods that on which node pod is running.</w:t>
+      </w:r>
+    </w:p>
+    <w:p>
+      <w:pPr>
+        <w:rPr>
+          <w:b/>
+        </w:rPr>
+      </w:pPr>
+      <w:r>
+        <w:tab/>
+      </w:r>
+      <w:r>
+        <w:rPr>
+          <w:b/>
+        </w:rPr>
+        <w:t>Kubectl explain pods</w:t>
+      </w:r>
+    </w:p>
+    <w:p>
+      <w:r>
+        <w:rPr>
+          <w:b/>
+        </w:rPr>
+        <w:tab/>
+      </w:r>
+      <w:r>
+        <w:rPr>
+          <w:b/>
+        </w:rPr>
+        <w:tab/>
+      </w:r>
+      <w:r>
+        <w:t xml:space="preserve">Will </w:t>
+      </w:r>
+      <w:r>
+        <w:t>explain</w:t>
+      </w:r>
+      <w:r>
+        <w:t xml:space="preserve"> </w:t>
+      </w:r>
+      <w:r>
+        <w:t xml:space="preserve">about </w:t>
+      </w:r>
+      <w:r>
+        <w:t>Pods.</w:t>
+      </w:r>
+      <w:r>
+        <w:t xml:space="preserve"> Here we can use specify anything(nodes, replicacontroller, replicaset, namespace) instead of Pods.</w:t>
+      </w:r>
+    </w:p>
+    <w:p>
+      <w:pPr>
+        <w:rPr>
+          <w:b/>
+        </w:rPr>
+      </w:pPr>
+      <w:r>
+        <w:tab/>
+      </w:r>
+      <w:r>
+        <w:rPr>
+          <w:b/>
+        </w:rPr>
+        <w:t>Kubectl describe pod &lt;pod name&gt;</w:t>
+      </w:r>
+    </w:p>
+    <w:p>
+      <w:r>
+        <w:rPr>
+          <w:b/>
+        </w:rPr>
+        <w:tab/>
+      </w:r>
+      <w:r>
+        <w:rPr>
+          <w:b/>
+        </w:rPr>
+        <w:tab/>
+      </w:r>
+      <w:r>
+        <w:t>Will describe pod. It will give in depth details about that pod.</w:t>
+      </w:r>
       <w:bookmarkStart w:id="0" w:name="_GoBack"/>
       <w:bookmarkEnd w:id="0"/>
     </w:p>
+    <w:p>
+      <w:r>
+        <w:t>Blue green deployment is called when you want 0 down time from your server.</w:t>
+      </w:r>
+    </w:p>
+    <w:p/>
+    <w:p/>
+    <w:p>
+      <w:r>
+        <w:rPr>
+          <w:noProof/>
+        </w:rPr>
+        <w:lastRenderedPageBreak/>
+        <w:drawing>
+          <wp:inline distT="0" distB="0" distL="0" distR="0" wp14:anchorId="020FDD82" wp14:editId="726CDB88">
+            <wp:extent cx="5937318" cy="2981739"/>
+            <wp:effectExtent l="0" t="0" r="6350" b="9525"/>
+            <wp:docPr id="4" name="Picture 4"/>
+            <wp:cNvGraphicFramePr>
+              <a:graphicFrameLocks xmlns:a="http://schemas.openxmlformats.org/drawingml/2006/main" noChangeAspect="1"/>
+            </wp:cNvGraphicFramePr>
+            <a:graphic xmlns:a="http://schemas.openxmlformats.org/drawingml/2006/main">
+              <a:graphicData uri="http://schemas.openxmlformats.org/drawingml/2006/picture">
+                <pic:pic xmlns:pic="http://schemas.openxmlformats.org/drawingml/2006/picture">
+                  <pic:nvPicPr>
+                    <pic:cNvPr id="0" name=""/>
+                    <pic:cNvPicPr/>
+                  </pic:nvPicPr>
+                  <pic:blipFill>
+                    <a:blip r:embed="rId8"/>
+                    <a:stretch>
+                      <a:fillRect/>
+                    </a:stretch>
+                  </pic:blipFill>
+                  <pic:spPr>
+                    <a:xfrm>
+                      <a:off x="0" y="0"/>
+                      <a:ext cx="5943600" cy="2984894"/>
+                    </a:xfrm>
+                    <a:prstGeom prst="rect">
+                      <a:avLst/>
+                    </a:prstGeom>
+                  </pic:spPr>
+                </pic:pic>
+              </a:graphicData>
+            </a:graphic>
+          </wp:inline>
+        </w:drawing>
+      </w:r>
+    </w:p>
+    <w:p/>
+    <w:p>
+      <w:pPr>
+        <w:rPr>
+          <w:b/>
+          <w:u w:val="single"/>
+        </w:rPr>
+      </w:pPr>
+      <w:r>
+        <w:rPr>
+          <w:b/>
+          <w:u w:val="single"/>
+        </w:rPr>
+        <w:t>API Server</w:t>
+      </w:r>
+    </w:p>
+    <w:p>
+      <w:r>
+        <w:tab/>
+        <w:t>API server expose API to end user.</w:t>
+      </w:r>
+      <w:r>
+        <w:t xml:space="preserve"> If you are creating any </w:t>
+      </w:r>
+      <w:r>
+        <w:t>pod</w:t>
+      </w:r>
+      <w:r>
+        <w:t xml:space="preserve"> and attaching any label or environment then all these values are stored in </w:t>
+      </w:r>
+      <w:r>
+        <w:rPr>
+          <w:b/>
+        </w:rPr>
+        <w:t>Etcd</w:t>
+      </w:r>
+      <w:r>
+        <w:t>. Etcd is a database, which store information in the form of key-value pair.</w:t>
+      </w:r>
+      <w:r>
+        <w:t xml:space="preserve"> Etcd can store data of node, pod, config, secret, accounts, rolebinding, replica controller, replica set.</w:t>
+      </w:r>
+    </w:p>
+    <w:p>
+      <w:r>
+        <w:tab/>
+      </w:r>
+      <w:r>
+        <w:t xml:space="preserve">Whenever user execute any command, that is converted in JSON format and hit to the API server. End user can contact to only API server, he/she can’t talk to Manager, Scheduler directly. </w:t>
+      </w:r>
+      <w:r>
+        <w:t>And Manager or Scheduler can’t talk to commands(Kubelet, kube-proxy) directly. All these communication is handled by API Server.</w:t>
+      </w:r>
+    </w:p>
+    <w:p>
+      <w:r>
+        <w:tab/>
+        <w:t>API server is responsible for user authentication</w:t>
+      </w:r>
+      <w:r>
+        <w:t>/authorization</w:t>
+      </w:r>
+      <w:r>
+        <w:t xml:space="preserve"> also.</w:t>
+      </w:r>
+    </w:p>
+    <w:p>
+      <w:pPr>
+        <w:rPr>
+          <w:b/>
+          <w:u w:val="single"/>
+        </w:rPr>
+      </w:pPr>
+      <w:r>
+        <w:rPr>
+          <w:b/>
+          <w:u w:val="single"/>
+        </w:rPr>
+        <w:t>Scheduler</w:t>
+      </w:r>
+    </w:p>
+    <w:p>
+      <w:r>
+        <w:tab/>
+      </w:r>
+      <w:r>
+        <w:t>Scheduler is responsible for the assignment of PODS on Node.</w:t>
+      </w:r>
+    </w:p>
+    <w:p>
+      <w:pPr>
+        <w:rPr>
+          <w:b/>
+          <w:u w:val="single"/>
+        </w:rPr>
+      </w:pPr>
+      <w:r>
+        <w:rPr>
+          <w:b/>
+          <w:u w:val="single"/>
+        </w:rPr>
+        <w:t>Controller</w:t>
+      </w:r>
+    </w:p>
+    <w:p>
+      <w:r>
+        <w:tab/>
+      </w:r>
+      <w:r>
+        <w:t>There are many controller</w:t>
+      </w:r>
+      <w:r>
+        <w:t>s</w:t>
+      </w:r>
+      <w:r>
+        <w:t xml:space="preserve"> like Node controller, Replica Controller. They follow the instruction given by end user and properly maintain to which they relate.</w:t>
+      </w:r>
+    </w:p>
+    <w:p>
+      <w:r>
+        <w:tab/>
+        <w:t xml:space="preserve">Node controller will check </w:t>
+      </w:r>
+      <w:r>
+        <w:t>whether</w:t>
+      </w:r>
+      <w:r>
+        <w:t xml:space="preserve"> all the workers </w:t>
+      </w:r>
+      <w:r>
+        <w:t xml:space="preserve">are </w:t>
+      </w:r>
+      <w:r>
+        <w:t xml:space="preserve">available </w:t>
+      </w:r>
+      <w:r>
+        <w:t xml:space="preserve">or not </w:t>
+      </w:r>
+      <w:r>
+        <w:t>in Kubernetes Cluster.</w:t>
+      </w:r>
+      <w:r>
+        <w:t xml:space="preserve"> Node controller checks worker status after every 5 second. If one controller is down for 40 seconds, then Node controller will make that worker status as Not-re</w:t>
+      </w:r>
+      <w:r>
+        <w:t>a</w:t>
+      </w:r>
+      <w:r>
+        <w:t>chable.</w:t>
+      </w:r>
+      <w:r>
+        <w:t xml:space="preserve"> If that </w:t>
+      </w:r>
+      <w:r>
+        <w:t>worker</w:t>
+      </w:r>
+      <w:r>
+        <w:t xml:space="preserve"> will not come to UP state in next 5 minutes, then Kubernetes will transfe</w:t>
+      </w:r>
+      <w:r>
+        <w:t>r all the running pods on other</w:t>
+      </w:r>
+      <w:r>
+        <w:t xml:space="preserve"> workers.</w:t>
+      </w:r>
+    </w:p>
+    <w:p>
+      <w:pPr>
+        <w:rPr>
+          <w:b/>
+          <w:u w:val="single"/>
+        </w:rPr>
+      </w:pPr>
+      <w:r>
+        <w:rPr>
+          <w:b/>
+          <w:u w:val="single"/>
+        </w:rPr>
+        <w:lastRenderedPageBreak/>
+        <w:t>Kubelet</w:t>
+      </w:r>
+    </w:p>
+    <w:p>
+      <w:r>
+        <w:tab/>
+        <w:t>Is responsible for creating and maintain the pods and nodes. If you create a container manually through docker, then maintenance of that container is not handled by Kubelet.</w:t>
+      </w:r>
+    </w:p>
+    <w:p>
+      <w:pPr>
+        <w:rPr>
+          <w:b/>
+          <w:u w:val="single"/>
+        </w:rPr>
+      </w:pPr>
+      <w:r>
+        <w:rPr>
+          <w:b/>
+          <w:u w:val="single"/>
+        </w:rPr>
+        <w:t>Kube-proxy</w:t>
+      </w:r>
+    </w:p>
+    <w:p>
+      <w:r>
+        <w:tab/>
+      </w:r>
+      <w:r>
+        <w:t>Is responsible to setup the traffic rule for the communication on the different on workers.</w:t>
+      </w:r>
+    </w:p>
+    <w:p/>
+    <w:p>
+      <w:r>
+        <w:t>Always install bash completion for better experience, which will help to complete commands.</w:t>
+      </w:r>
+    </w:p>
+    <w:p/>
+    <w:p>
+      <w:r>
+        <w:t>Kubernetes supports multiple container runtime like docker, rocket, wordlet.</w:t>
+      </w:r>
+    </w:p>
+    <w:p/>
+    <w:p/>
+    <w:p/>
     <w:sectPr>
       <w:pgSz w:w="12240" w:h="15840"/>
       <w:pgMar w:top="1440" w:right="1440" w:bottom="1440" w:left="1440" w:header="720" w:footer="720" w:gutter="0"/>
@@ -868,6 +1410,7 @@
   <w:style w:type="character" w:default="1" w:styleId="DefaultParagraphFont">
     <w:name w:val="Default Paragraph Font"/>
     <w:uiPriority w:val="1"/>
+    <w:semiHidden/>
     <w:unhideWhenUsed/>
   </w:style>
   <w:style w:type="table" w:default="1" w:styleId="TableNormal">
@@ -1087,6 +1630,7 @@
   <w:style w:type="character" w:default="1" w:styleId="DefaultParagraphFont">
     <w:name w:val="Default Paragraph Font"/>
     <w:uiPriority w:val="1"/>
+    <w:semiHidden/>
     <w:unhideWhenUsed/>
   </w:style>
   <w:style w:type="table" w:default="1" w:styleId="TableNormal">

</xml_diff>